<commit_message>
proper TOC (plain text)
</commit_message>
<xml_diff>
--- a/src/euphorie/client/docx/templates/oira.docx
+++ b/src/euphorie/client/docx/templates/oira.docx
@@ -20,31 +20,10 @@
       </w:r>
     </w:p>
     <w:p>
-      <w:r>
-        <w:fldChar w:fldCharType="begin"/>
-      </w:r>
-      <w:r>
-        <w:instrText xml:space="preserve"> TOC \o "1-1" \n \h \z \u </w:instrText>
-      </w:r>
-      <w:r>
-        <w:fldChar w:fldCharType="separate"/>
-      </w:r>
-      <w:bookmarkStart w:id="0" w:name="_GoBack"/>
-      <w:bookmarkEnd w:id="0"/>
-      <w:r>
-        <w:rPr>
-          <w:b/>
-          <w:bCs/>
-          <w:noProof/>
-          <w:lang w:val="en-US"/>
-        </w:rPr>
-        <w:t>No table of contents entries found.</w:t>
-      </w:r>
-      <w:r>
-        <w:fldChar w:fldCharType="end"/>
-      </w:r>
+      <w:pPr>
+        <w:spacing w:before="0" w:after="0"/>
+      </w:pPr>
     </w:p>
-    <w:p/>
     <w:p>
       <w:pPr>
         <w:spacing w:before="0" w:after="0"/>
@@ -65,9 +44,8 @@
       </w:pPr>
     </w:p>
     <w:p>
-      <w:pPr>
-        <w:pStyle w:val="Heading1"/>
-      </w:pPr>
+      <w:bookmarkStart w:id="0" w:name="_GoBack"/>
+      <w:bookmarkEnd w:id="0"/>
     </w:p>
     <w:sectPr>
       <w:headerReference w:type="default" r:id="rId9"/>
@@ -121,12 +99,6 @@
       <w:gridCol w:w="500"/>
     </w:tblGrid>
     <w:tr>
-      <w:tblPrEx>
-        <w:tblCellMar>
-          <w:top w:w="0" w:type="dxa"/>
-          <w:bottom w:w="0" w:type="dxa"/>
-        </w:tblCellMar>
-      </w:tblPrEx>
       <w:tc>
         <w:tcPr>
           <w:tcW w:w="9000" w:type="dxa"/>
@@ -141,9 +113,6 @@
           <w:pPr>
             <w:pStyle w:val="Footer"/>
           </w:pPr>
-          <w:r>
-            <w:t>This report was based on the OiRA Tool 'Private Security EU' of revision date November 6, 2018.</w:t>
-          </w:r>
         </w:p>
       </w:tc>
       <w:tc>
@@ -227,65 +196,11 @@
 
 <file path=word/header1.xml><?xml version="1.0" encoding="utf-8"?>
 <w:hdr xmlns:wpc="http://schemas.microsoft.com/office/word/2010/wordprocessingCanvas" xmlns:cx="http://schemas.microsoft.com/office/drawing/2014/chartex" xmlns:cx1="http://schemas.microsoft.com/office/drawing/2015/9/8/chartex" xmlns:cx2="http://schemas.microsoft.com/office/drawing/2015/10/21/chartex" xmlns:cx3="http://schemas.microsoft.com/office/drawing/2016/5/9/chartex" xmlns:cx4="http://schemas.microsoft.com/office/drawing/2016/5/10/chartex" xmlns:cx5="http://schemas.microsoft.com/office/drawing/2016/5/11/chartex" xmlns:cx6="http://schemas.microsoft.com/office/drawing/2016/5/12/chartex" xmlns:cx7="http://schemas.microsoft.com/office/drawing/2016/5/13/chartex" xmlns:cx8="http://schemas.microsoft.com/office/drawing/2016/5/14/chartex" xmlns:mc="http://schemas.openxmlformats.org/markup-compatibility/2006" xmlns:aink="http://schemas.microsoft.com/office/drawing/2016/ink" xmlns:am3d="http://schemas.microsoft.com/office/drawing/2017/model3d" xmlns:o="urn:schemas-microsoft-com:office:office" xmlns:r="http://schemas.openxmlformats.org/officeDocument/2006/relationships" xmlns:m="http://schemas.openxmlformats.org/officeDocument/2006/math" xmlns:v="urn:schemas-microsoft-com:vml" xmlns:wp14="http://schemas.microsoft.com/office/word/2010/wordprocessingDrawing" xmlns:wp="http://schemas.openxmlformats.org/drawingml/2006/wordprocessingDrawing" xmlns:w10="urn:schemas-microsoft-com:office:word" xmlns:w="http://schemas.openxmlformats.org/wordprocessingml/2006/main" xmlns:w14="http://schemas.microsoft.com/office/word/2010/wordml" xmlns:w15="http://schemas.microsoft.com/office/word/2012/wordml" xmlns:w16cid="http://schemas.microsoft.com/office/word/2016/wordml/cid" xmlns:w16se="http://schemas.microsoft.com/office/word/2015/wordml/symex" xmlns:wpg="http://schemas.microsoft.com/office/word/2010/wordprocessingGroup" xmlns:wpi="http://schemas.microsoft.com/office/word/2010/wordprocessingInk" xmlns:wne="http://schemas.microsoft.com/office/word/2006/wordml" xmlns:wps="http://schemas.microsoft.com/office/word/2010/wordprocessingShape" mc:Ignorable="w14 w15 w16se w16cid wp14">
-  <w:tbl>
-    <w:tblPr>
-      <w:tblW w:w="0" w:type="auto"/>
-      <w:tblInd w:w="108" w:type="dxa"/>
-      <w:tblLayout w:type="fixed"/>
-      <w:tblLook w:val="0000" w:firstRow="0" w:lastRow="0" w:firstColumn="0" w:lastColumn="0" w:noHBand="0" w:noVBand="0"/>
-    </w:tblPr>
-    <w:tblGrid>
-      <w:gridCol w:w="4750"/>
-      <w:gridCol w:w="4750"/>
-    </w:tblGrid>
-    <w:tr>
-      <w:tblPrEx>
-        <w:tblCellMar>
-          <w:top w:w="0" w:type="dxa"/>
-          <w:bottom w:w="0" w:type="dxa"/>
-        </w:tblCellMar>
-      </w:tblPrEx>
-      <w:tc>
-        <w:tcPr>
-          <w:tcW w:w="4750" w:type="dxa"/>
-          <w:tcBorders>
-            <w:top w:val="nil"/>
-            <w:left w:val="nil"/>
-            <w:bottom w:val="nil"/>
-            <w:right w:val="nil"/>
-          </w:tcBorders>
-        </w:tcPr>
-        <w:p>
-          <w:pPr>
-            <w:pStyle w:val="Footer"/>
-          </w:pPr>
-          <w:r>
-            <w:t>Private Security EU</w:t>
-          </w:r>
-        </w:p>
-      </w:tc>
-      <w:tc>
-        <w:tcPr>
-          <w:tcW w:w="4750" w:type="dxa"/>
-          <w:tcBorders>
-            <w:top w:val="nil"/>
-            <w:left w:val="nil"/>
-            <w:bottom w:val="nil"/>
-            <w:right w:val="nil"/>
-          </w:tcBorders>
-        </w:tcPr>
-        <w:p>
-          <w:pPr>
-            <w:pStyle w:val="Footer"/>
-            <w:jc w:val="right"/>
-          </w:pPr>
-          <w:r>
-            <w:t>November 27, 2018</w:t>
-          </w:r>
-        </w:p>
-      </w:tc>
-    </w:tr>
-  </w:tbl>
+  <w:p>
+    <w:r>
+      <w:cr/>
+    </w:r>
+  </w:p>
 </w:hdr>
 </file>
 
@@ -689,7 +604,7 @@
     <w:lsdException w:name="index 7" w:semiHidden="1" w:unhideWhenUsed="1"/>
     <w:lsdException w:name="index 8" w:semiHidden="1" w:unhideWhenUsed="1"/>
     <w:lsdException w:name="index 9" w:semiHidden="1" w:unhideWhenUsed="1"/>
-    <w:lsdException w:name="toc 1" w:semiHidden="1" w:uiPriority="39" w:unhideWhenUsed="1"/>
+    <w:lsdException w:name="toc 1" w:semiHidden="1" w:uiPriority="39" w:unhideWhenUsed="1" w:qFormat="1"/>
     <w:lsdException w:name="toc 2" w:semiHidden="1" w:uiPriority="39" w:unhideWhenUsed="1"/>
     <w:lsdException w:name="toc 3" w:semiHidden="1" w:uiPriority="39" w:unhideWhenUsed="1"/>
     <w:lsdException w:name="toc 4" w:semiHidden="1" w:uiPriority="39" w:unhideWhenUsed="1"/>
@@ -1455,7 +1370,8 @@
     <w:autoRedefine/>
     <w:uiPriority w:val="39"/>
     <w:unhideWhenUsed/>
-    <w:rsid w:val="00AA69CB"/>
+    <w:qFormat/>
+    <w:rsid w:val="009E566C"/>
     <w:pPr>
       <w:tabs>
         <w:tab w:val="right" w:leader="dot" w:pos="9497"/>
@@ -1527,6 +1443,16 @@
     <w:rsid w:val="00C20BAF"/>
     <w:pPr>
       <w:ind w:left="624"/>
+    </w:pPr>
+  </w:style>
+  <w:style w:type="paragraph" w:customStyle="1" w:styleId="TOCHeading1">
+    <w:name w:val="TOC Heading 1"/>
+    <w:basedOn w:val="TOC1"/>
+    <w:autoRedefine/>
+    <w:qFormat/>
+    <w:rsid w:val="00F6629A"/>
+    <w:pPr>
+      <w:spacing w:before="240"/>
     </w:pPr>
   </w:style>
 </w:styles>

</xml_diff>

<commit_message>
add former footer text under TOC
</commit_message>
<xml_diff>
--- a/src/euphorie/client/docx/templates/oira.docx
+++ b/src/euphorie/client/docx/templates/oira.docx
@@ -20,9 +20,8 @@
       </w:r>
     </w:p>
     <w:p>
-      <w:pPr>
-        <w:spacing w:before="0" w:after="0"/>
-      </w:pPr>
+      <w:bookmarkStart w:id="0" w:name="_GoBack"/>
+      <w:bookmarkEnd w:id="0"/>
     </w:p>
     <w:p>
       <w:pPr>
@@ -43,10 +42,7 @@
         </w:sectPr>
       </w:pPr>
     </w:p>
-    <w:p>
-      <w:bookmarkStart w:id="0" w:name="_GoBack"/>
-      <w:bookmarkEnd w:id="0"/>
-    </w:p>
+    <w:p/>
     <w:sectPr>
       <w:headerReference w:type="default" r:id="rId9"/>
       <w:footerReference w:type="default" r:id="rId10"/>
@@ -617,7 +613,7 @@
     <w:lsdException w:name="footnote text" w:semiHidden="1" w:unhideWhenUsed="1"/>
     <w:lsdException w:name="annotation text" w:semiHidden="1" w:unhideWhenUsed="1"/>
     <w:lsdException w:name="header" w:semiHidden="1" w:unhideWhenUsed="1"/>
-    <w:lsdException w:name="footer" w:semiHidden="1"/>
+    <w:lsdException w:name="footer" w:semiHidden="1" w:qFormat="1"/>
     <w:lsdException w:name="index heading" w:semiHidden="1" w:unhideWhenUsed="1"/>
     <w:lsdException w:name="caption" w:semiHidden="1" w:uiPriority="35" w:unhideWhenUsed="1" w:qFormat="1"/>
     <w:lsdException w:name="table of figures" w:semiHidden="1" w:unhideWhenUsed="1"/>
@@ -1142,9 +1138,13 @@
     <w:basedOn w:val="Normal"/>
     <w:next w:val="Normal"/>
     <w:link w:val="FooterChar"/>
-    <w:uiPriority w:val="99"/>
+    <w:autoRedefine/>
+    <w:uiPriority w:val="99"/>
+    <w:qFormat/>
+    <w:rsid w:val="004B60A5"/>
     <w:pPr>
       <w:spacing w:before="0" w:after="0"/>
+      <w:ind w:left="720"/>
     </w:pPr>
     <w:rPr>
       <w:i/>
@@ -1158,11 +1158,13 @@
     <w:basedOn w:val="DefaultParagraphFont"/>
     <w:link w:val="Footer"/>
     <w:uiPriority w:val="99"/>
-    <w:semiHidden/>
+    <w:rsid w:val="004B60A5"/>
     <w:rPr>
       <w:rFonts w:ascii="Arial" w:hAnsi="Arial" w:cs="Arial"/>
-      <w:sz w:val="22"/>
-      <w:szCs w:val="22"/>
+      <w:i/>
+      <w:iCs/>
+      <w:sz w:val="16"/>
+      <w:szCs w:val="16"/>
       <w:lang w:val="en-AU"/>
     </w:rPr>
   </w:style>

</xml_diff>

<commit_message>
For the description (HTML) text, let's try to create properly formatted output (bold, italics, hyperlink, lists)
</commit_message>
<xml_diff>
--- a/src/euphorie/client/docx/templates/oira.docx
+++ b/src/euphorie/client/docx/templates/oira.docx
@@ -19,10 +19,7 @@
         <w:t>Contents</w:t>
       </w:r>
     </w:p>
-    <w:p>
-      <w:bookmarkStart w:id="0" w:name="_GoBack"/>
-      <w:bookmarkEnd w:id="0"/>
-    </w:p>
+    <w:p/>
     <w:p>
       <w:pPr>
         <w:spacing w:before="0" w:after="0"/>
@@ -42,7 +39,10 @@
         </w:sectPr>
       </w:pPr>
     </w:p>
-    <w:p/>
+    <w:p>
+      <w:bookmarkStart w:id="0" w:name="_GoBack"/>
+      <w:bookmarkEnd w:id="0"/>
+    </w:p>
     <w:sectPr>
       <w:headerReference w:type="default" r:id="rId9"/>
       <w:footerReference w:type="default" r:id="rId10"/>
@@ -217,6 +217,193 @@
 <file path=word/numbering.xml><?xml version="1.0" encoding="utf-8"?>
 <w:numbering xmlns:wpc="http://schemas.microsoft.com/office/word/2010/wordprocessingCanvas" xmlns:cx="http://schemas.microsoft.com/office/drawing/2014/chartex" xmlns:cx1="http://schemas.microsoft.com/office/drawing/2015/9/8/chartex" xmlns:cx2="http://schemas.microsoft.com/office/drawing/2015/10/21/chartex" xmlns:cx3="http://schemas.microsoft.com/office/drawing/2016/5/9/chartex" xmlns:cx4="http://schemas.microsoft.com/office/drawing/2016/5/10/chartex" xmlns:cx5="http://schemas.microsoft.com/office/drawing/2016/5/11/chartex" xmlns:cx6="http://schemas.microsoft.com/office/drawing/2016/5/12/chartex" xmlns:cx7="http://schemas.microsoft.com/office/drawing/2016/5/13/chartex" xmlns:cx8="http://schemas.microsoft.com/office/drawing/2016/5/14/chartex" xmlns:mc="http://schemas.openxmlformats.org/markup-compatibility/2006" xmlns:aink="http://schemas.microsoft.com/office/drawing/2016/ink" xmlns:am3d="http://schemas.microsoft.com/office/drawing/2017/model3d" xmlns:o="urn:schemas-microsoft-com:office:office" xmlns:r="http://schemas.openxmlformats.org/officeDocument/2006/relationships" xmlns:m="http://schemas.openxmlformats.org/officeDocument/2006/math" xmlns:v="urn:schemas-microsoft-com:vml" xmlns:wp14="http://schemas.microsoft.com/office/word/2010/wordprocessingDrawing" xmlns:wp="http://schemas.openxmlformats.org/drawingml/2006/wordprocessingDrawing" xmlns:w10="urn:schemas-microsoft-com:office:word" xmlns:w="http://schemas.openxmlformats.org/wordprocessingml/2006/main" xmlns:w14="http://schemas.microsoft.com/office/word/2010/wordml" xmlns:w15="http://schemas.microsoft.com/office/word/2012/wordml" xmlns:w16cid="http://schemas.microsoft.com/office/word/2016/wordml/cid" xmlns:w16se="http://schemas.microsoft.com/office/word/2015/wordml/symex" xmlns:wpg="http://schemas.microsoft.com/office/word/2010/wordprocessingGroup" xmlns:wpi="http://schemas.microsoft.com/office/word/2010/wordprocessingInk" xmlns:wne="http://schemas.microsoft.com/office/word/2006/wordml" xmlns:wps="http://schemas.microsoft.com/office/word/2010/wordprocessingShape" mc:Ignorable="w14 w15 w16se w16cid wp14">
   <w:abstractNum w:abstractNumId="0" w15:restartNumberingAfterBreak="0">
+    <w:nsid w:val="FFFFFF7C"/>
+    <w:multiLevelType w:val="singleLevel"/>
+    <w:tmpl w:val="AB709360"/>
+    <w:lvl w:ilvl="0">
+      <w:start w:val="1"/>
+      <w:numFmt w:val="decimal"/>
+      <w:lvlText w:val="%1."/>
+      <w:lvlJc w:val="left"/>
+      <w:pPr>
+        <w:tabs>
+          <w:tab w:val="num" w:pos="1492"/>
+        </w:tabs>
+        <w:ind w:left="1492" w:hanging="360"/>
+      </w:pPr>
+    </w:lvl>
+  </w:abstractNum>
+  <w:abstractNum w:abstractNumId="1" w15:restartNumberingAfterBreak="0">
+    <w:nsid w:val="FFFFFF7D"/>
+    <w:multiLevelType w:val="singleLevel"/>
+    <w:tmpl w:val="669E3294"/>
+    <w:lvl w:ilvl="0">
+      <w:start w:val="1"/>
+      <w:numFmt w:val="decimal"/>
+      <w:lvlText w:val="%1."/>
+      <w:lvlJc w:val="left"/>
+      <w:pPr>
+        <w:tabs>
+          <w:tab w:val="num" w:pos="1209"/>
+        </w:tabs>
+        <w:ind w:left="1209" w:hanging="360"/>
+      </w:pPr>
+    </w:lvl>
+  </w:abstractNum>
+  <w:abstractNum w:abstractNumId="2" w15:restartNumberingAfterBreak="0">
+    <w:nsid w:val="FFFFFF7E"/>
+    <w:multiLevelType w:val="singleLevel"/>
+    <w:tmpl w:val="E5E2AC24"/>
+    <w:lvl w:ilvl="0">
+      <w:start w:val="1"/>
+      <w:numFmt w:val="decimal"/>
+      <w:lvlText w:val="%1."/>
+      <w:lvlJc w:val="left"/>
+      <w:pPr>
+        <w:tabs>
+          <w:tab w:val="num" w:pos="926"/>
+        </w:tabs>
+        <w:ind w:left="926" w:hanging="360"/>
+      </w:pPr>
+    </w:lvl>
+  </w:abstractNum>
+  <w:abstractNum w:abstractNumId="3" w15:restartNumberingAfterBreak="0">
+    <w:nsid w:val="FFFFFF7F"/>
+    <w:multiLevelType w:val="singleLevel"/>
+    <w:tmpl w:val="6C4054EC"/>
+    <w:lvl w:ilvl="0">
+      <w:start w:val="1"/>
+      <w:numFmt w:val="decimal"/>
+      <w:lvlText w:val="%1."/>
+      <w:lvlJc w:val="left"/>
+      <w:pPr>
+        <w:tabs>
+          <w:tab w:val="num" w:pos="643"/>
+        </w:tabs>
+        <w:ind w:left="643" w:hanging="360"/>
+      </w:pPr>
+    </w:lvl>
+  </w:abstractNum>
+  <w:abstractNum w:abstractNumId="4" w15:restartNumberingAfterBreak="0">
+    <w:nsid w:val="FFFFFF80"/>
+    <w:multiLevelType w:val="singleLevel"/>
+    <w:tmpl w:val="685E7D9E"/>
+    <w:lvl w:ilvl="0">
+      <w:start w:val="1"/>
+      <w:numFmt w:val="bullet"/>
+      <w:lvlText w:val=""/>
+      <w:lvlJc w:val="left"/>
+      <w:pPr>
+        <w:tabs>
+          <w:tab w:val="num" w:pos="1492"/>
+        </w:tabs>
+        <w:ind w:left="1492" w:hanging="360"/>
+      </w:pPr>
+      <w:rPr>
+        <w:rFonts w:ascii="Symbol" w:hAnsi="Symbol" w:hint="default"/>
+      </w:rPr>
+    </w:lvl>
+  </w:abstractNum>
+  <w:abstractNum w:abstractNumId="5" w15:restartNumberingAfterBreak="0">
+    <w:nsid w:val="FFFFFF81"/>
+    <w:multiLevelType w:val="singleLevel"/>
+    <w:tmpl w:val="940E7D00"/>
+    <w:lvl w:ilvl="0">
+      <w:start w:val="1"/>
+      <w:numFmt w:val="bullet"/>
+      <w:lvlText w:val=""/>
+      <w:lvlJc w:val="left"/>
+      <w:pPr>
+        <w:tabs>
+          <w:tab w:val="num" w:pos="1209"/>
+        </w:tabs>
+        <w:ind w:left="1209" w:hanging="360"/>
+      </w:pPr>
+      <w:rPr>
+        <w:rFonts w:ascii="Symbol" w:hAnsi="Symbol" w:hint="default"/>
+      </w:rPr>
+    </w:lvl>
+  </w:abstractNum>
+  <w:abstractNum w:abstractNumId="6" w15:restartNumberingAfterBreak="0">
+    <w:nsid w:val="FFFFFF82"/>
+    <w:multiLevelType w:val="singleLevel"/>
+    <w:tmpl w:val="DFA65EDA"/>
+    <w:lvl w:ilvl="0">
+      <w:start w:val="1"/>
+      <w:numFmt w:val="bullet"/>
+      <w:lvlText w:val=""/>
+      <w:lvlJc w:val="left"/>
+      <w:pPr>
+        <w:tabs>
+          <w:tab w:val="num" w:pos="926"/>
+        </w:tabs>
+        <w:ind w:left="926" w:hanging="360"/>
+      </w:pPr>
+      <w:rPr>
+        <w:rFonts w:ascii="Symbol" w:hAnsi="Symbol" w:hint="default"/>
+      </w:rPr>
+    </w:lvl>
+  </w:abstractNum>
+  <w:abstractNum w:abstractNumId="7" w15:restartNumberingAfterBreak="0">
+    <w:nsid w:val="FFFFFF83"/>
+    <w:multiLevelType w:val="singleLevel"/>
+    <w:tmpl w:val="376C8936"/>
+    <w:lvl w:ilvl="0">
+      <w:start w:val="1"/>
+      <w:numFmt w:val="bullet"/>
+      <w:lvlText w:val=""/>
+      <w:lvlJc w:val="left"/>
+      <w:pPr>
+        <w:tabs>
+          <w:tab w:val="num" w:pos="643"/>
+        </w:tabs>
+        <w:ind w:left="643" w:hanging="360"/>
+      </w:pPr>
+      <w:rPr>
+        <w:rFonts w:ascii="Symbol" w:hAnsi="Symbol" w:hint="default"/>
+      </w:rPr>
+    </w:lvl>
+  </w:abstractNum>
+  <w:abstractNum w:abstractNumId="8" w15:restartNumberingAfterBreak="0">
+    <w:nsid w:val="FFFFFF88"/>
+    <w:multiLevelType w:val="singleLevel"/>
+    <w:tmpl w:val="928C96EC"/>
+    <w:lvl w:ilvl="0">
+      <w:start w:val="1"/>
+      <w:numFmt w:val="decimal"/>
+      <w:pStyle w:val="ListNumber"/>
+      <w:lvlText w:val="%1."/>
+      <w:lvlJc w:val="left"/>
+      <w:pPr>
+        <w:tabs>
+          <w:tab w:val="num" w:pos="360"/>
+        </w:tabs>
+        <w:ind w:left="360" w:hanging="360"/>
+      </w:pPr>
+    </w:lvl>
+  </w:abstractNum>
+  <w:abstractNum w:abstractNumId="9" w15:restartNumberingAfterBreak="0">
+    <w:nsid w:val="FFFFFF89"/>
+    <w:multiLevelType w:val="singleLevel"/>
+    <w:tmpl w:val="9C1C8D96"/>
+    <w:lvl w:ilvl="0">
+      <w:start w:val="1"/>
+      <w:numFmt w:val="bullet"/>
+      <w:pStyle w:val="ListBullet"/>
+      <w:lvlText w:val=""/>
+      <w:lvlJc w:val="left"/>
+      <w:pPr>
+        <w:tabs>
+          <w:tab w:val="num" w:pos="360"/>
+        </w:tabs>
+        <w:ind w:left="360" w:hanging="360"/>
+      </w:pPr>
+      <w:rPr>
+        <w:rFonts w:ascii="Symbol" w:hAnsi="Symbol" w:hint="default"/>
+      </w:rPr>
+    </w:lvl>
+  </w:abstractNum>
+  <w:abstractNum w:abstractNumId="10" w15:restartNumberingAfterBreak="0">
     <w:nsid w:val="72CF424F"/>
     <w:multiLevelType w:val="hybridMultilevel"/>
     <w:tmpl w:val="AE129B74"/>
@@ -329,7 +516,7 @@
       </w:rPr>
     </w:lvl>
   </w:abstractNum>
-  <w:abstractNum w:abstractNumId="1" w15:restartNumberingAfterBreak="0">
+  <w:abstractNum w:abstractNumId="11" w15:restartNumberingAfterBreak="0">
     <w:nsid w:val="730422E4"/>
     <w:multiLevelType w:val="hybridMultilevel"/>
     <w:tmpl w:val="9B627ED8"/>
@@ -442,7 +629,7 @@
       </w:rPr>
     </w:lvl>
   </w:abstractNum>
-  <w:abstractNum w:abstractNumId="2" w15:restartNumberingAfterBreak="0">
+  <w:abstractNum w:abstractNumId="12" w15:restartNumberingAfterBreak="0">
     <w:nsid w:val="7A777CFD"/>
     <w:multiLevelType w:val="hybridMultilevel"/>
     <w:tmpl w:val="92ECCAE8"/>
@@ -556,13 +743,43 @@
     </w:lvl>
   </w:abstractNum>
   <w:num w:numId="1">
+    <w:abstractNumId w:val="10"/>
+  </w:num>
+  <w:num w:numId="2">
+    <w:abstractNumId w:val="11"/>
+  </w:num>
+  <w:num w:numId="3">
+    <w:abstractNumId w:val="12"/>
+  </w:num>
+  <w:num w:numId="4">
     <w:abstractNumId w:val="0"/>
   </w:num>
-  <w:num w:numId="2">
+  <w:num w:numId="5">
     <w:abstractNumId w:val="1"/>
   </w:num>
-  <w:num w:numId="3">
+  <w:num w:numId="6">
     <w:abstractNumId w:val="2"/>
+  </w:num>
+  <w:num w:numId="7">
+    <w:abstractNumId w:val="3"/>
+  </w:num>
+  <w:num w:numId="8">
+    <w:abstractNumId w:val="8"/>
+  </w:num>
+  <w:num w:numId="9">
+    <w:abstractNumId w:val="4"/>
+  </w:num>
+  <w:num w:numId="10">
+    <w:abstractNumId w:val="5"/>
+  </w:num>
+  <w:num w:numId="11">
+    <w:abstractNumId w:val="6"/>
+  </w:num>
+  <w:num w:numId="12">
+    <w:abstractNumId w:val="7"/>
+  </w:num>
+  <w:num w:numId="13">
+    <w:abstractNumId w:val="9"/>
   </w:num>
 </w:numbering>
 </file>
@@ -629,8 +846,8 @@
     <w:lsdException w:name="macro" w:semiHidden="1" w:unhideWhenUsed="1"/>
     <w:lsdException w:name="toa heading" w:semiHidden="1" w:unhideWhenUsed="1"/>
     <w:lsdException w:name="List" w:semiHidden="1" w:unhideWhenUsed="1"/>
-    <w:lsdException w:name="List Bullet" w:semiHidden="1" w:unhideWhenUsed="1"/>
-    <w:lsdException w:name="List Number" w:semiHidden="1" w:unhideWhenUsed="1"/>
+    <w:lsdException w:name="List Bullet" w:semiHidden="1" w:unhideWhenUsed="1" w:qFormat="1"/>
+    <w:lsdException w:name="List Number" w:semiHidden="1" w:unhideWhenUsed="1" w:qFormat="1"/>
     <w:lsdException w:name="List 2" w:semiHidden="1" w:unhideWhenUsed="1"/>
     <w:lsdException w:name="List 3" w:semiHidden="1" w:unhideWhenUsed="1"/>
     <w:lsdException w:name="List 4" w:semiHidden="1" w:unhideWhenUsed="1"/>
@@ -1457,6 +1674,34 @@
       <w:spacing w:before="240"/>
     </w:pPr>
   </w:style>
+  <w:style w:type="paragraph" w:styleId="ListBullet">
+    <w:name w:val="List Bullet"/>
+    <w:basedOn w:val="Normal"/>
+    <w:uiPriority w:val="99"/>
+    <w:unhideWhenUsed/>
+    <w:qFormat/>
+    <w:rsid w:val="002500EA"/>
+    <w:pPr>
+      <w:numPr>
+        <w:numId w:val="13"/>
+      </w:numPr>
+      <w:contextualSpacing/>
+    </w:pPr>
+  </w:style>
+  <w:style w:type="paragraph" w:styleId="ListNumber">
+    <w:name w:val="List Number"/>
+    <w:basedOn w:val="Normal"/>
+    <w:uiPriority w:val="99"/>
+    <w:unhideWhenUsed/>
+    <w:qFormat/>
+    <w:rsid w:val="002500EA"/>
+    <w:pPr>
+      <w:numPr>
+        <w:numId w:val="8"/>
+      </w:numPr>
+      <w:contextualSpacing/>
+    </w:pPr>
+  </w:style>
 </w:styles>
 </file>
 

</xml_diff>

<commit_message>
small improvement, always strip tail
</commit_message>
<xml_diff>
--- a/src/euphorie/client/docx/templates/oira.docx
+++ b/src/euphorie/client/docx/templates/oira.docx
@@ -21,31 +21,13 @@
     </w:p>
     <w:p/>
     <w:p>
-      <w:pPr>
-        <w:spacing w:before="0" w:after="0"/>
-        <w:rPr>
-          <w:sz w:val="24"/>
-          <w:szCs w:val="24"/>
-          <w:lang w:val="en-US"/>
-        </w:rPr>
-        <w:sectPr>
-          <w:headerReference w:type="default" r:id="rId7"/>
-          <w:footerReference w:type="default" r:id="rId8"/>
-          <w:pgSz w:w="11907" w:h="16838"/>
-          <w:pgMar w:top="1000" w:right="1200" w:bottom="1000" w:left="1200" w:header="720" w:footer="720" w:gutter="0"/>
-          <w:pgNumType w:start="1"/>
-          <w:cols w:space="720"/>
-          <w:noEndnote/>
-        </w:sectPr>
-      </w:pPr>
-    </w:p>
-    <w:p>
       <w:bookmarkStart w:id="0" w:name="_GoBack"/>
       <w:bookmarkEnd w:id="0"/>
     </w:p>
     <w:sectPr>
-      <w:headerReference w:type="default" r:id="rId9"/>
-      <w:footerReference w:type="default" r:id="rId10"/>
+      <w:headerReference w:type="default" r:id="rId7"/>
+      <w:footerReference w:type="even" r:id="rId8"/>
+      <w:footerReference w:type="default" r:id="rId9"/>
       <w:type w:val="continuous"/>
       <w:pgSz w:w="11907" w:h="16838"/>
       <w:pgMar w:top="1000" w:right="1200" w:bottom="1000" w:left="1200" w:header="720" w:footer="720" w:gutter="0"/>
@@ -83,79 +65,116 @@
 
 <file path=word/footer1.xml><?xml version="1.0" encoding="utf-8"?>
 <w:ftr xmlns:wpc="http://schemas.microsoft.com/office/word/2010/wordprocessingCanvas" xmlns:cx="http://schemas.microsoft.com/office/drawing/2014/chartex" xmlns:cx1="http://schemas.microsoft.com/office/drawing/2015/9/8/chartex" xmlns:cx2="http://schemas.microsoft.com/office/drawing/2015/10/21/chartex" xmlns:cx3="http://schemas.microsoft.com/office/drawing/2016/5/9/chartex" xmlns:cx4="http://schemas.microsoft.com/office/drawing/2016/5/10/chartex" xmlns:cx5="http://schemas.microsoft.com/office/drawing/2016/5/11/chartex" xmlns:cx6="http://schemas.microsoft.com/office/drawing/2016/5/12/chartex" xmlns:cx7="http://schemas.microsoft.com/office/drawing/2016/5/13/chartex" xmlns:cx8="http://schemas.microsoft.com/office/drawing/2016/5/14/chartex" xmlns:mc="http://schemas.openxmlformats.org/markup-compatibility/2006" xmlns:aink="http://schemas.microsoft.com/office/drawing/2016/ink" xmlns:am3d="http://schemas.microsoft.com/office/drawing/2017/model3d" xmlns:o="urn:schemas-microsoft-com:office:office" xmlns:r="http://schemas.openxmlformats.org/officeDocument/2006/relationships" xmlns:m="http://schemas.openxmlformats.org/officeDocument/2006/math" xmlns:v="urn:schemas-microsoft-com:vml" xmlns:wp14="http://schemas.microsoft.com/office/word/2010/wordprocessingDrawing" xmlns:wp="http://schemas.openxmlformats.org/drawingml/2006/wordprocessingDrawing" xmlns:w10="urn:schemas-microsoft-com:office:word" xmlns:w="http://schemas.openxmlformats.org/wordprocessingml/2006/main" xmlns:w14="http://schemas.microsoft.com/office/word/2010/wordml" xmlns:w15="http://schemas.microsoft.com/office/word/2012/wordml" xmlns:w16cid="http://schemas.microsoft.com/office/word/2016/wordml/cid" xmlns:w16se="http://schemas.microsoft.com/office/word/2015/wordml/symex" xmlns:wpg="http://schemas.microsoft.com/office/word/2010/wordprocessingGroup" xmlns:wpi="http://schemas.microsoft.com/office/word/2010/wordprocessingInk" xmlns:wne="http://schemas.microsoft.com/office/word/2006/wordml" xmlns:wps="http://schemas.microsoft.com/office/word/2010/wordprocessingShape" mc:Ignorable="w14 w15 w16se w16cid wp14">
-  <w:tbl>
-    <w:tblPr>
-      <w:tblW w:w="0" w:type="auto"/>
-      <w:tblInd w:w="108" w:type="dxa"/>
-      <w:tblLayout w:type="fixed"/>
-      <w:tblLook w:val="0000" w:firstRow="0" w:lastRow="0" w:firstColumn="0" w:lastColumn="0" w:noHBand="0" w:noVBand="0"/>
-    </w:tblPr>
-    <w:tblGrid>
-      <w:gridCol w:w="9000"/>
-      <w:gridCol w:w="500"/>
-    </w:tblGrid>
-    <w:tr>
-      <w:tc>
-        <w:tcPr>
-          <w:tcW w:w="9000" w:type="dxa"/>
-          <w:tcBorders>
-            <w:top w:val="nil"/>
-            <w:left w:val="nil"/>
-            <w:bottom w:val="nil"/>
-            <w:right w:val="nil"/>
-          </w:tcBorders>
-        </w:tcPr>
-        <w:p>
-          <w:pPr>
-            <w:pStyle w:val="Footer"/>
-          </w:pPr>
-        </w:p>
-      </w:tc>
-      <w:tc>
-        <w:tcPr>
-          <w:tcW w:w="500" w:type="dxa"/>
-          <w:tcBorders>
-            <w:top w:val="nil"/>
-            <w:left w:val="nil"/>
-            <w:bottom w:val="nil"/>
-            <w:right w:val="nil"/>
-          </w:tcBorders>
-        </w:tcPr>
-        <w:p>
-          <w:pPr>
-            <w:pStyle w:val="Footer"/>
-            <w:jc w:val="right"/>
-          </w:pPr>
-          <w:r>
-            <w:fldChar w:fldCharType="begin"/>
-          </w:r>
-          <w:r>
-            <w:instrText>page</w:instrText>
-          </w:r>
-          <w:r>
-            <w:fldChar w:fldCharType="separate"/>
-          </w:r>
-          <w:r>
-            <w:rPr>
-              <w:noProof/>
-            </w:rPr>
-            <w:t>1</w:t>
-          </w:r>
-          <w:r>
-            <w:fldChar w:fldCharType="end"/>
-          </w:r>
-        </w:p>
-      </w:tc>
-    </w:tr>
-  </w:tbl>
+  <w:sdt>
+    <w:sdtPr>
+      <w:rPr>
+        <w:rStyle w:val="PageNumber0"/>
+      </w:rPr>
+      <w:id w:val="83425162"/>
+      <w:docPartObj>
+        <w:docPartGallery w:val="Page Numbers (Bottom of Page)"/>
+        <w:docPartUnique/>
+      </w:docPartObj>
+    </w:sdtPr>
+    <w:sdtContent>
+      <w:p>
+        <w:pPr>
+          <w:pStyle w:val="Footer"/>
+          <w:framePr w:wrap="none" w:vAnchor="text" w:hAnchor="margin" w:xAlign="right" w:y="1"/>
+          <w:rPr>
+            <w:rStyle w:val="PageNumber0"/>
+          </w:rPr>
+        </w:pPr>
+        <w:r>
+          <w:rPr>
+            <w:rStyle w:val="PageNumber0"/>
+          </w:rPr>
+          <w:fldChar w:fldCharType="begin"/>
+        </w:r>
+        <w:r>
+          <w:rPr>
+            <w:rStyle w:val="PageNumber0"/>
+          </w:rPr>
+          <w:instrText xml:space="preserve"> PAGE </w:instrText>
+        </w:r>
+        <w:r>
+          <w:rPr>
+            <w:rStyle w:val="PageNumber0"/>
+          </w:rPr>
+          <w:fldChar w:fldCharType="end"/>
+        </w:r>
+      </w:p>
+    </w:sdtContent>
+  </w:sdt>
+  <w:p>
+    <w:pPr>
+      <w:pStyle w:val="Footer"/>
+      <w:ind w:right="360"/>
+    </w:pPr>
+  </w:p>
 </w:ftr>
 </file>
 
 <file path=word/footer2.xml><?xml version="1.0" encoding="utf-8"?>
 <w:ftr xmlns:wpc="http://schemas.microsoft.com/office/word/2010/wordprocessingCanvas" xmlns:cx="http://schemas.microsoft.com/office/drawing/2014/chartex" xmlns:cx1="http://schemas.microsoft.com/office/drawing/2015/9/8/chartex" xmlns:cx2="http://schemas.microsoft.com/office/drawing/2015/10/21/chartex" xmlns:cx3="http://schemas.microsoft.com/office/drawing/2016/5/9/chartex" xmlns:cx4="http://schemas.microsoft.com/office/drawing/2016/5/10/chartex" xmlns:cx5="http://schemas.microsoft.com/office/drawing/2016/5/11/chartex" xmlns:cx6="http://schemas.microsoft.com/office/drawing/2016/5/12/chartex" xmlns:cx7="http://schemas.microsoft.com/office/drawing/2016/5/13/chartex" xmlns:cx8="http://schemas.microsoft.com/office/drawing/2016/5/14/chartex" xmlns:mc="http://schemas.openxmlformats.org/markup-compatibility/2006" xmlns:aink="http://schemas.microsoft.com/office/drawing/2016/ink" xmlns:am3d="http://schemas.microsoft.com/office/drawing/2017/model3d" xmlns:o="urn:schemas-microsoft-com:office:office" xmlns:r="http://schemas.openxmlformats.org/officeDocument/2006/relationships" xmlns:m="http://schemas.openxmlformats.org/officeDocument/2006/math" xmlns:v="urn:schemas-microsoft-com:vml" xmlns:wp14="http://schemas.microsoft.com/office/word/2010/wordprocessingDrawing" xmlns:wp="http://schemas.openxmlformats.org/drawingml/2006/wordprocessingDrawing" xmlns:w10="urn:schemas-microsoft-com:office:word" xmlns:w="http://schemas.openxmlformats.org/wordprocessingml/2006/main" xmlns:w14="http://schemas.microsoft.com/office/word/2010/wordml" xmlns:w15="http://schemas.microsoft.com/office/word/2012/wordml" xmlns:w16cid="http://schemas.microsoft.com/office/word/2016/wordml/cid" xmlns:w16se="http://schemas.microsoft.com/office/word/2015/wordml/symex" xmlns:wpg="http://schemas.microsoft.com/office/word/2010/wordprocessingGroup" xmlns:wpi="http://schemas.microsoft.com/office/word/2010/wordprocessingInk" xmlns:wne="http://schemas.microsoft.com/office/word/2006/wordml" xmlns:wps="http://schemas.microsoft.com/office/word/2010/wordprocessingShape" mc:Ignorable="w14 w15 w16se w16cid wp14">
+  <w:sdt>
+    <w:sdtPr>
+      <w:rPr>
+        <w:rStyle w:val="PageNumber0"/>
+      </w:rPr>
+      <w:id w:val="-1892566458"/>
+      <w:docPartObj>
+        <w:docPartGallery w:val="Page Numbers (Bottom of Page)"/>
+        <w:docPartUnique/>
+      </w:docPartObj>
+    </w:sdtPr>
+    <w:sdtContent>
+      <w:p>
+        <w:pPr>
+          <w:pStyle w:val="Footer"/>
+          <w:framePr w:wrap="none" w:vAnchor="text" w:hAnchor="margin" w:xAlign="right" w:y="1"/>
+          <w:rPr>
+            <w:rStyle w:val="PageNumber0"/>
+          </w:rPr>
+        </w:pPr>
+        <w:r>
+          <w:rPr>
+            <w:rStyle w:val="PageNumber0"/>
+          </w:rPr>
+          <w:fldChar w:fldCharType="begin"/>
+        </w:r>
+        <w:r>
+          <w:rPr>
+            <w:rStyle w:val="PageNumber0"/>
+          </w:rPr>
+          <w:instrText xml:space="preserve"> PAGE </w:instrText>
+        </w:r>
+        <w:r>
+          <w:rPr>
+            <w:rStyle w:val="PageNumber0"/>
+          </w:rPr>
+          <w:fldChar w:fldCharType="separate"/>
+        </w:r>
+        <w:r>
+          <w:rPr>
+            <w:rStyle w:val="PageNumber0"/>
+            <w:noProof/>
+          </w:rPr>
+          <w:t>1</w:t>
+        </w:r>
+        <w:r>
+          <w:rPr>
+            <w:rStyle w:val="PageNumber0"/>
+          </w:rPr>
+          <w:fldChar w:fldCharType="end"/>
+        </w:r>
+      </w:p>
+    </w:sdtContent>
+  </w:sdt>
   <w:p>
     <w:pPr>
       <w:spacing w:before="0" w:after="0"/>
+      <w:ind w:right="360"/>
       <w:rPr>
         <w:sz w:val="24"/>
         <w:szCs w:val="24"/>
@@ -191,16 +210,6 @@
 </file>
 
 <file path=word/header1.xml><?xml version="1.0" encoding="utf-8"?>
-<w:hdr xmlns:wpc="http://schemas.microsoft.com/office/word/2010/wordprocessingCanvas" xmlns:cx="http://schemas.microsoft.com/office/drawing/2014/chartex" xmlns:cx1="http://schemas.microsoft.com/office/drawing/2015/9/8/chartex" xmlns:cx2="http://schemas.microsoft.com/office/drawing/2015/10/21/chartex" xmlns:cx3="http://schemas.microsoft.com/office/drawing/2016/5/9/chartex" xmlns:cx4="http://schemas.microsoft.com/office/drawing/2016/5/10/chartex" xmlns:cx5="http://schemas.microsoft.com/office/drawing/2016/5/11/chartex" xmlns:cx6="http://schemas.microsoft.com/office/drawing/2016/5/12/chartex" xmlns:cx7="http://schemas.microsoft.com/office/drawing/2016/5/13/chartex" xmlns:cx8="http://schemas.microsoft.com/office/drawing/2016/5/14/chartex" xmlns:mc="http://schemas.openxmlformats.org/markup-compatibility/2006" xmlns:aink="http://schemas.microsoft.com/office/drawing/2016/ink" xmlns:am3d="http://schemas.microsoft.com/office/drawing/2017/model3d" xmlns:o="urn:schemas-microsoft-com:office:office" xmlns:r="http://schemas.openxmlformats.org/officeDocument/2006/relationships" xmlns:m="http://schemas.openxmlformats.org/officeDocument/2006/math" xmlns:v="urn:schemas-microsoft-com:vml" xmlns:wp14="http://schemas.microsoft.com/office/word/2010/wordprocessingDrawing" xmlns:wp="http://schemas.openxmlformats.org/drawingml/2006/wordprocessingDrawing" xmlns:w10="urn:schemas-microsoft-com:office:word" xmlns:w="http://schemas.openxmlformats.org/wordprocessingml/2006/main" xmlns:w14="http://schemas.microsoft.com/office/word/2010/wordml" xmlns:w15="http://schemas.microsoft.com/office/word/2012/wordml" xmlns:w16cid="http://schemas.microsoft.com/office/word/2016/wordml/cid" xmlns:w16se="http://schemas.microsoft.com/office/word/2015/wordml/symex" xmlns:wpg="http://schemas.microsoft.com/office/word/2010/wordprocessingGroup" xmlns:wpi="http://schemas.microsoft.com/office/word/2010/wordprocessingInk" xmlns:wne="http://schemas.microsoft.com/office/word/2006/wordml" xmlns:wps="http://schemas.microsoft.com/office/word/2010/wordprocessingShape" mc:Ignorable="w14 w15 w16se w16cid wp14">
-  <w:p>
-    <w:r>
-      <w:cr/>
-    </w:r>
-  </w:p>
-</w:hdr>
-</file>
-
-<file path=word/header2.xml><?xml version="1.0" encoding="utf-8"?>
 <w:hdr xmlns:wpc="http://schemas.microsoft.com/office/word/2010/wordprocessingCanvas" xmlns:cx="http://schemas.microsoft.com/office/drawing/2014/chartex" xmlns:cx1="http://schemas.microsoft.com/office/drawing/2015/9/8/chartex" xmlns:cx2="http://schemas.microsoft.com/office/drawing/2015/10/21/chartex" xmlns:cx3="http://schemas.microsoft.com/office/drawing/2016/5/9/chartex" xmlns:cx4="http://schemas.microsoft.com/office/drawing/2016/5/10/chartex" xmlns:cx5="http://schemas.microsoft.com/office/drawing/2016/5/11/chartex" xmlns:cx6="http://schemas.microsoft.com/office/drawing/2016/5/12/chartex" xmlns:cx7="http://schemas.microsoft.com/office/drawing/2016/5/13/chartex" xmlns:cx8="http://schemas.microsoft.com/office/drawing/2016/5/14/chartex" xmlns:mc="http://schemas.openxmlformats.org/markup-compatibility/2006" xmlns:aink="http://schemas.microsoft.com/office/drawing/2016/ink" xmlns:am3d="http://schemas.microsoft.com/office/drawing/2017/model3d" xmlns:o="urn:schemas-microsoft-com:office:office" xmlns:r="http://schemas.openxmlformats.org/officeDocument/2006/relationships" xmlns:m="http://schemas.openxmlformats.org/officeDocument/2006/math" xmlns:v="urn:schemas-microsoft-com:vml" xmlns:wp14="http://schemas.microsoft.com/office/word/2010/wordprocessingDrawing" xmlns:wp="http://schemas.openxmlformats.org/drawingml/2006/wordprocessingDrawing" xmlns:w10="urn:schemas-microsoft-com:office:word" xmlns:w="http://schemas.openxmlformats.org/wordprocessingml/2006/main" xmlns:w14="http://schemas.microsoft.com/office/word/2010/wordml" xmlns:w15="http://schemas.microsoft.com/office/word/2012/wordml" xmlns:w16cid="http://schemas.microsoft.com/office/word/2016/wordml/cid" xmlns:w16se="http://schemas.microsoft.com/office/word/2015/wordml/symex" xmlns:wpg="http://schemas.microsoft.com/office/word/2010/wordprocessingGroup" xmlns:wpi="http://schemas.microsoft.com/office/word/2010/wordprocessingInk" xmlns:wne="http://schemas.microsoft.com/office/word/2006/wordml" xmlns:wps="http://schemas.microsoft.com/office/word/2010/wordprocessingShape" mc:Ignorable="w14 w15 w16se w16cid wp14">
   <w:p>
     <w:pPr>
@@ -1702,6 +1711,14 @@
       <w:contextualSpacing/>
     </w:pPr>
   </w:style>
+  <w:style w:type="character" w:styleId="PageNumber0">
+    <w:name w:val="page number"/>
+    <w:basedOn w:val="DefaultParagraphFont"/>
+    <w:uiPriority w:val="99"/>
+    <w:semiHidden/>
+    <w:unhideWhenUsed/>
+    <w:rsid w:val="00BB24B2"/>
+  </w:style>
 </w:styles>
 </file>
 

</xml_diff>

<commit_message>
update some styles in the docx template
</commit_message>
<xml_diff>
--- a/src/euphorie/client/docx/templates/oira.docx
+++ b/src/euphorie/client/docx/templates/oira.docx
@@ -19,8 +19,15 @@
         <w:t>Contents</w:t>
       </w:r>
     </w:p>
-    <w:p/>
     <w:p>
+      <w:pPr>
+        <w:ind w:left="0"/>
+      </w:pPr>
+    </w:p>
+    <w:p>
+      <w:pPr>
+        <w:ind w:left="0"/>
+      </w:pPr>
       <w:bookmarkStart w:id="0" w:name="_GoBack"/>
       <w:bookmarkEnd w:id="0"/>
     </w:p>
@@ -76,6 +83,11 @@
         <w:docPartUnique/>
       </w:docPartObj>
     </w:sdtPr>
+    <w:sdtEndPr>
+      <w:rPr>
+        <w:rStyle w:val="PageNumber0"/>
+      </w:rPr>
+    </w:sdtEndPr>
     <w:sdtContent>
       <w:p>
         <w:pPr>
@@ -128,6 +140,11 @@
         <w:docPartUnique/>
       </w:docPartObj>
     </w:sdtPr>
+    <w:sdtEndPr>
+      <w:rPr>
+        <w:rStyle w:val="PageNumber0"/>
+      </w:rPr>
+    </w:sdtEndPr>
     <w:sdtContent>
       <w:p>
         <w:pPr>
@@ -1186,12 +1203,14 @@
   <w:style w:type="paragraph" w:default="1" w:styleId="Normal">
     <w:name w:val="Normal"/>
     <w:qFormat/>
+    <w:rsid w:val="0014342F"/>
     <w:pPr>
       <w:widowControl w:val="0"/>
       <w:autoSpaceDE w:val="0"/>
       <w:autoSpaceDN w:val="0"/>
       <w:adjustRightInd w:val="0"/>
       <w:spacing w:before="60" w:after="60"/>
+      <w:ind w:left="301" w:right="301"/>
     </w:pPr>
     <w:rPr>
       <w:rFonts w:ascii="Arial" w:hAnsi="Arial" w:cs="Arial"/>
@@ -1207,8 +1226,10 @@
     <w:link w:val="Heading1Char"/>
     <w:uiPriority w:val="99"/>
     <w:qFormat/>
+    <w:rsid w:val="00AA2E27"/>
     <w:pPr>
       <w:spacing w:before="480"/>
+      <w:ind w:left="0" w:right="0"/>
       <w:outlineLvl w:val="0"/>
     </w:pPr>
     <w:rPr>
@@ -1224,8 +1245,10 @@
     <w:link w:val="Heading2Char"/>
     <w:uiPriority w:val="99"/>
     <w:qFormat/>
+    <w:rsid w:val="00AA2E27"/>
     <w:pPr>
       <w:spacing w:before="240"/>
+      <w:ind w:left="0" w:right="0"/>
       <w:outlineLvl w:val="1"/>
     </w:pPr>
     <w:rPr>
@@ -1240,8 +1263,10 @@
     <w:link w:val="Heading3Char"/>
     <w:uiPriority w:val="99"/>
     <w:qFormat/>
+    <w:rsid w:val="00AA2E27"/>
     <w:pPr>
       <w:spacing w:before="240"/>
+      <w:ind w:left="0" w:right="0"/>
       <w:outlineLvl w:val="2"/>
     </w:pPr>
     <w:rPr>
@@ -1258,8 +1283,10 @@
     <w:link w:val="Heading4Char"/>
     <w:uiPriority w:val="99"/>
     <w:qFormat/>
+    <w:rsid w:val="00AA2E27"/>
     <w:pPr>
       <w:spacing w:before="240"/>
+      <w:ind w:left="0" w:right="0"/>
       <w:outlineLvl w:val="3"/>
     </w:pPr>
     <w:rPr>
@@ -1276,8 +1303,10 @@
     <w:link w:val="Heading5Char"/>
     <w:uiPriority w:val="99"/>
     <w:qFormat/>
+    <w:rsid w:val="00AA2E27"/>
     <w:pPr>
       <w:spacing w:before="240"/>
+      <w:ind w:left="0" w:right="0"/>
       <w:outlineLvl w:val="4"/>
     </w:pPr>
     <w:rPr>
@@ -1294,8 +1323,10 @@
     <w:link w:val="Heading6Char"/>
     <w:uiPriority w:val="99"/>
     <w:qFormat/>
+    <w:rsid w:val="00AA2E27"/>
     <w:pPr>
       <w:spacing w:before="240"/>
+      <w:ind w:left="0" w:right="0"/>
       <w:outlineLvl w:val="5"/>
     </w:pPr>
     <w:rPr>
@@ -1407,14 +1438,13 @@
     <w:name w:val="Heading 1 Char"/>
     <w:basedOn w:val="DefaultParagraphFont"/>
     <w:link w:val="Heading1"/>
-    <w:uiPriority w:val="9"/>
-    <w:rPr>
-      <w:rFonts w:asciiTheme="majorHAnsi" w:eastAsiaTheme="majorEastAsia" w:hAnsiTheme="majorHAnsi" w:cstheme="majorBidi"/>
-      <w:b/>
-      <w:bCs/>
-      <w:kern w:val="32"/>
-      <w:sz w:val="32"/>
-      <w:szCs w:val="32"/>
+    <w:uiPriority w:val="99"/>
+    <w:rsid w:val="00AA2E27"/>
+    <w:rPr>
+      <w:rFonts w:ascii="Arial" w:hAnsi="Arial" w:cs="Arial"/>
+      <w:sz w:val="36"/>
+      <w:szCs w:val="36"/>
+      <w:u w:val="single"/>
       <w:lang w:val="en-AU"/>
     </w:rPr>
   </w:style>
@@ -1422,16 +1452,12 @@
     <w:name w:val="Heading 2 Char"/>
     <w:basedOn w:val="DefaultParagraphFont"/>
     <w:link w:val="Heading2"/>
-    <w:uiPriority w:val="9"/>
-    <w:semiHidden/>
-    <w:rPr>
-      <w:rFonts w:asciiTheme="majorHAnsi" w:eastAsiaTheme="majorEastAsia" w:hAnsiTheme="majorHAnsi" w:cstheme="majorBidi"/>
-      <w:b/>
-      <w:bCs/>
-      <w:i/>
-      <w:iCs/>
-      <w:sz w:val="28"/>
-      <w:szCs w:val="28"/>
+    <w:uiPriority w:val="99"/>
+    <w:rsid w:val="00AA2E27"/>
+    <w:rPr>
+      <w:rFonts w:ascii="Arial" w:hAnsi="Arial" w:cs="Arial"/>
+      <w:sz w:val="34"/>
+      <w:szCs w:val="34"/>
       <w:lang w:val="en-AU"/>
     </w:rPr>
   </w:style>
@@ -1439,10 +1465,40 @@
     <w:name w:val="Heading 3 Char"/>
     <w:basedOn w:val="DefaultParagraphFont"/>
     <w:link w:val="Heading3"/>
-    <w:uiPriority w:val="9"/>
-    <w:semiHidden/>
-    <w:rPr>
-      <w:rFonts w:asciiTheme="majorHAnsi" w:eastAsiaTheme="majorEastAsia" w:hAnsiTheme="majorHAnsi" w:cstheme="majorBidi"/>
+    <w:uiPriority w:val="99"/>
+    <w:rsid w:val="00AA2E27"/>
+    <w:rPr>
+      <w:rFonts w:ascii="Arial" w:hAnsi="Arial" w:cs="Arial"/>
+      <w:b/>
+      <w:bCs/>
+      <w:sz w:val="30"/>
+      <w:szCs w:val="30"/>
+      <w:lang w:val="en-AU"/>
+    </w:rPr>
+  </w:style>
+  <w:style w:type="character" w:customStyle="1" w:styleId="Heading4Char">
+    <w:name w:val="Heading 4 Char"/>
+    <w:basedOn w:val="DefaultParagraphFont"/>
+    <w:link w:val="Heading4"/>
+    <w:uiPriority w:val="99"/>
+    <w:rsid w:val="00AA2E27"/>
+    <w:rPr>
+      <w:rFonts w:ascii="Arial" w:hAnsi="Arial" w:cs="Arial"/>
+      <w:b/>
+      <w:bCs/>
+      <w:sz w:val="28"/>
+      <w:szCs w:val="28"/>
+      <w:lang w:val="en-AU"/>
+    </w:rPr>
+  </w:style>
+  <w:style w:type="character" w:customStyle="1" w:styleId="Heading5Char">
+    <w:name w:val="Heading 5 Char"/>
+    <w:basedOn w:val="DefaultParagraphFont"/>
+    <w:link w:val="Heading5"/>
+    <w:uiPriority w:val="99"/>
+    <w:rsid w:val="00AA2E27"/>
+    <w:rPr>
+      <w:rFonts w:ascii="Arial" w:hAnsi="Arial" w:cs="Arial"/>
       <w:b/>
       <w:bCs/>
       <w:sz w:val="26"/>
@@ -1450,47 +1506,16 @@
       <w:lang w:val="en-AU"/>
     </w:rPr>
   </w:style>
-  <w:style w:type="character" w:customStyle="1" w:styleId="Heading4Char">
-    <w:name w:val="Heading 4 Char"/>
-    <w:basedOn w:val="DefaultParagraphFont"/>
-    <w:link w:val="Heading4"/>
-    <w:uiPriority w:val="9"/>
-    <w:semiHidden/>
-    <w:rPr>
-      <w:b/>
-      <w:bCs/>
-      <w:sz w:val="28"/>
-      <w:szCs w:val="28"/>
-      <w:lang w:val="en-AU"/>
-    </w:rPr>
-  </w:style>
-  <w:style w:type="character" w:customStyle="1" w:styleId="Heading5Char">
-    <w:name w:val="Heading 5 Char"/>
-    <w:basedOn w:val="DefaultParagraphFont"/>
-    <w:link w:val="Heading5"/>
-    <w:uiPriority w:val="9"/>
-    <w:semiHidden/>
-    <w:rPr>
-      <w:b/>
-      <w:bCs/>
-      <w:i/>
-      <w:iCs/>
-      <w:sz w:val="26"/>
-      <w:szCs w:val="26"/>
-      <w:lang w:val="en-AU"/>
-    </w:rPr>
-  </w:style>
   <w:style w:type="character" w:customStyle="1" w:styleId="Heading6Char">
     <w:name w:val="Heading 6 Char"/>
     <w:basedOn w:val="DefaultParagraphFont"/>
     <w:link w:val="Heading6"/>
-    <w:uiPriority w:val="9"/>
-    <w:semiHidden/>
-    <w:rPr>
+    <w:uiPriority w:val="99"/>
+    <w:rsid w:val="00AA2E27"/>
+    <w:rPr>
+      <w:rFonts w:ascii="Arial" w:hAnsi="Arial" w:cs="Arial"/>
       <w:b/>
       <w:bCs/>
-      <w:sz w:val="22"/>
-      <w:szCs w:val="22"/>
       <w:lang w:val="en-AU"/>
     </w:rPr>
   </w:style>
@@ -1502,7 +1527,6 @@
     <w:rsid w:val="00C20BAF"/>
     <w:pPr>
       <w:spacing w:after="20"/>
-      <w:ind w:left="301"/>
     </w:pPr>
     <w:rPr>
       <w:b/>
@@ -1547,7 +1571,6 @@
     <w:rsid w:val="00C20BAF"/>
     <w:pPr>
       <w:spacing w:before="0" w:after="0"/>
-      <w:ind w:left="301"/>
     </w:pPr>
     <w:rPr>
       <w:sz w:val="18"/>
@@ -1689,11 +1712,12 @@
     <w:uiPriority w:val="99"/>
     <w:unhideWhenUsed/>
     <w:qFormat/>
-    <w:rsid w:val="002500EA"/>
+    <w:rsid w:val="00361FB3"/>
     <w:pPr>
       <w:numPr>
         <w:numId w:val="13"/>
       </w:numPr>
+      <w:ind w:left="658" w:hanging="357"/>
       <w:contextualSpacing/>
     </w:pPr>
   </w:style>
@@ -1703,11 +1727,12 @@
     <w:uiPriority w:val="99"/>
     <w:unhideWhenUsed/>
     <w:qFormat/>
-    <w:rsid w:val="002500EA"/>
+    <w:rsid w:val="00361FB3"/>
     <w:pPr>
       <w:numPr>
         <w:numId w:val="8"/>
       </w:numPr>
+      <w:ind w:left="658" w:hanging="357"/>
       <w:contextualSpacing/>
     </w:pPr>
   </w:style>

</xml_diff>

<commit_message>
Write Header/Footer Sanitize HTML
</commit_message>
<xml_diff>
--- a/src/euphorie/client/docx/templates/oira.docx
+++ b/src/euphorie/client/docx/templates/oira.docx
@@ -92,7 +92,6 @@
       <w:p>
         <w:pPr>
           <w:pStyle w:val="Footer"/>
-          <w:framePr w:wrap="none" w:vAnchor="text" w:hAnchor="margin" w:xAlign="right" w:y="1"/>
           <w:rPr>
             <w:rStyle w:val="PageNumber0"/>
           </w:rPr>
@@ -121,7 +120,6 @@
   <w:p>
     <w:pPr>
       <w:pStyle w:val="Footer"/>
-      <w:ind w:right="360"/>
     </w:pPr>
   </w:p>
 </w:ftr>
@@ -129,72 +127,96 @@
 
 <file path=word/footer2.xml><?xml version="1.0" encoding="utf-8"?>
 <w:ftr xmlns:wpc="http://schemas.microsoft.com/office/word/2010/wordprocessingCanvas" xmlns:cx="http://schemas.microsoft.com/office/drawing/2014/chartex" xmlns:cx1="http://schemas.microsoft.com/office/drawing/2015/9/8/chartex" xmlns:cx2="http://schemas.microsoft.com/office/drawing/2015/10/21/chartex" xmlns:cx3="http://schemas.microsoft.com/office/drawing/2016/5/9/chartex" xmlns:cx4="http://schemas.microsoft.com/office/drawing/2016/5/10/chartex" xmlns:cx5="http://schemas.microsoft.com/office/drawing/2016/5/11/chartex" xmlns:cx6="http://schemas.microsoft.com/office/drawing/2016/5/12/chartex" xmlns:cx7="http://schemas.microsoft.com/office/drawing/2016/5/13/chartex" xmlns:cx8="http://schemas.microsoft.com/office/drawing/2016/5/14/chartex" xmlns:mc="http://schemas.openxmlformats.org/markup-compatibility/2006" xmlns:aink="http://schemas.microsoft.com/office/drawing/2016/ink" xmlns:am3d="http://schemas.microsoft.com/office/drawing/2017/model3d" xmlns:o="urn:schemas-microsoft-com:office:office" xmlns:r="http://schemas.openxmlformats.org/officeDocument/2006/relationships" xmlns:m="http://schemas.openxmlformats.org/officeDocument/2006/math" xmlns:v="urn:schemas-microsoft-com:vml" xmlns:wp14="http://schemas.microsoft.com/office/word/2010/wordprocessingDrawing" xmlns:wp="http://schemas.openxmlformats.org/drawingml/2006/wordprocessingDrawing" xmlns:w10="urn:schemas-microsoft-com:office:word" xmlns:w="http://schemas.openxmlformats.org/wordprocessingml/2006/main" xmlns:w14="http://schemas.microsoft.com/office/word/2010/wordml" xmlns:w15="http://schemas.microsoft.com/office/word/2012/wordml" xmlns:w16cid="http://schemas.microsoft.com/office/word/2016/wordml/cid" xmlns:w16se="http://schemas.microsoft.com/office/word/2015/wordml/symex" xmlns:wpg="http://schemas.microsoft.com/office/word/2010/wordprocessingGroup" xmlns:wpi="http://schemas.microsoft.com/office/word/2010/wordprocessingInk" xmlns:wne="http://schemas.microsoft.com/office/word/2006/wordml" xmlns:wps="http://schemas.microsoft.com/office/word/2010/wordprocessingShape" mc:Ignorable="w14 w15 w16se w16cid wp14">
-  <w:sdt>
-    <w:sdtPr>
-      <w:rPr>
-        <w:rStyle w:val="PageNumber0"/>
-      </w:rPr>
-      <w:id w:val="-1892566458"/>
-      <w:docPartObj>
-        <w:docPartGallery w:val="Page Numbers (Bottom of Page)"/>
-        <w:docPartUnique/>
-      </w:docPartObj>
-    </w:sdtPr>
-    <w:sdtEndPr>
-      <w:rPr>
-        <w:rStyle w:val="PageNumber0"/>
-      </w:rPr>
-    </w:sdtEndPr>
-    <w:sdtContent>
-      <w:p>
-        <w:pPr>
-          <w:pStyle w:val="Footer"/>
-          <w:framePr w:wrap="none" w:vAnchor="text" w:hAnchor="margin" w:xAlign="right" w:y="1"/>
-          <w:rPr>
-            <w:rStyle w:val="PageNumber0"/>
-          </w:rPr>
-        </w:pPr>
-        <w:r>
-          <w:rPr>
-            <w:rStyle w:val="PageNumber0"/>
-          </w:rPr>
-          <w:fldChar w:fldCharType="begin"/>
-        </w:r>
-        <w:r>
-          <w:rPr>
-            <w:rStyle w:val="PageNumber0"/>
-          </w:rPr>
-          <w:instrText xml:space="preserve"> PAGE </w:instrText>
-        </w:r>
-        <w:r>
-          <w:rPr>
-            <w:rStyle w:val="PageNumber0"/>
-          </w:rPr>
-          <w:fldChar w:fldCharType="separate"/>
-        </w:r>
-        <w:r>
-          <w:rPr>
-            <w:rStyle w:val="PageNumber0"/>
-            <w:noProof/>
-          </w:rPr>
-          <w:t>1</w:t>
-        </w:r>
-        <w:r>
-          <w:rPr>
-            <w:rStyle w:val="PageNumber0"/>
-          </w:rPr>
-          <w:fldChar w:fldCharType="end"/>
-        </w:r>
-      </w:p>
-    </w:sdtContent>
-  </w:sdt>
+  <w:tbl>
+    <w:tblPr>
+      <w:tblStyle w:val="TableGrid"/>
+      <w:tblW w:w="0" w:type="auto"/>
+      <w:tblBorders>
+        <w:top w:val="none" w:sz="0" w:space="0" w:color="auto"/>
+        <w:left w:val="none" w:sz="0" w:space="0" w:color="auto"/>
+        <w:bottom w:val="none" w:sz="0" w:space="0" w:color="auto"/>
+        <w:right w:val="none" w:sz="0" w:space="0" w:color="auto"/>
+        <w:insideH w:val="none" w:sz="0" w:space="0" w:color="auto"/>
+        <w:insideV w:val="none" w:sz="0" w:space="0" w:color="auto"/>
+      </w:tblBorders>
+      <w:tblLook w:val="04A0" w:firstRow="1" w:lastRow="0" w:firstColumn="1" w:lastColumn="0" w:noHBand="0" w:noVBand="1"/>
+    </w:tblPr>
+    <w:tblGrid>
+      <w:gridCol w:w="7792"/>
+      <w:gridCol w:w="1705"/>
+    </w:tblGrid>
+    <w:tr>
+      <w:tc>
+        <w:tcPr>
+          <w:tcW w:w="7792" w:type="dxa"/>
+        </w:tcPr>
+        <w:p>
+          <w:pPr>
+            <w:spacing w:before="0" w:after="0"/>
+            <w:ind w:left="0" w:right="360"/>
+            <w:rPr>
+              <w:sz w:val="24"/>
+              <w:szCs w:val="24"/>
+              <w:lang w:val="de-DE"/>
+            </w:rPr>
+          </w:pPr>
+        </w:p>
+      </w:tc>
+      <w:tc>
+        <w:tcPr>
+          <w:tcW w:w="1705" w:type="dxa"/>
+        </w:tcPr>
+        <w:p>
+          <w:pPr>
+            <w:pStyle w:val="PageNumber"/>
+            <w:jc w:val="right"/>
+            <w:rPr>
+              <w:lang w:val="de-DE"/>
+            </w:rPr>
+          </w:pPr>
+          <w:r>
+            <w:rPr>
+              <w:lang w:val="de-DE"/>
+            </w:rPr>
+            <w:fldChar w:fldCharType="begin"/>
+          </w:r>
+          <w:r>
+            <w:rPr>
+              <w:lang w:val="de-DE"/>
+            </w:rPr>
+            <w:instrText xml:space="preserve"> PAGE  \* MERGEFORMAT </w:instrText>
+          </w:r>
+          <w:r>
+            <w:rPr>
+              <w:lang w:val="de-DE"/>
+            </w:rPr>
+            <w:fldChar w:fldCharType="separate"/>
+          </w:r>
+          <w:r>
+            <w:rPr>
+              <w:noProof/>
+              <w:lang w:val="de-DE"/>
+            </w:rPr>
+            <w:t>1</w:t>
+          </w:r>
+          <w:r>
+            <w:rPr>
+              <w:lang w:val="de-DE"/>
+            </w:rPr>
+            <w:fldChar w:fldCharType="end"/>
+          </w:r>
+        </w:p>
+      </w:tc>
+    </w:tr>
+  </w:tbl>
   <w:p>
     <w:pPr>
       <w:spacing w:before="0" w:after="0"/>
-      <w:ind w:right="360"/>
-      <w:rPr>
-        <w:sz w:val="24"/>
-        <w:szCs w:val="24"/>
+      <w:ind w:left="0" w:right="360"/>
+      <w:rPr>
+        <w:sz w:val="2"/>
+        <w:szCs w:val="2"/>
+        <w:lang w:val="de-DE"/>
       </w:rPr>
     </w:pPr>
   </w:p>
@@ -228,12 +250,56 @@
 
 <file path=word/header1.xml><?xml version="1.0" encoding="utf-8"?>
 <w:hdr xmlns:wpc="http://schemas.microsoft.com/office/word/2010/wordprocessingCanvas" xmlns:cx="http://schemas.microsoft.com/office/drawing/2014/chartex" xmlns:cx1="http://schemas.microsoft.com/office/drawing/2015/9/8/chartex" xmlns:cx2="http://schemas.microsoft.com/office/drawing/2015/10/21/chartex" xmlns:cx3="http://schemas.microsoft.com/office/drawing/2016/5/9/chartex" xmlns:cx4="http://schemas.microsoft.com/office/drawing/2016/5/10/chartex" xmlns:cx5="http://schemas.microsoft.com/office/drawing/2016/5/11/chartex" xmlns:cx6="http://schemas.microsoft.com/office/drawing/2016/5/12/chartex" xmlns:cx7="http://schemas.microsoft.com/office/drawing/2016/5/13/chartex" xmlns:cx8="http://schemas.microsoft.com/office/drawing/2016/5/14/chartex" xmlns:mc="http://schemas.openxmlformats.org/markup-compatibility/2006" xmlns:aink="http://schemas.microsoft.com/office/drawing/2016/ink" xmlns:am3d="http://schemas.microsoft.com/office/drawing/2017/model3d" xmlns:o="urn:schemas-microsoft-com:office:office" xmlns:r="http://schemas.openxmlformats.org/officeDocument/2006/relationships" xmlns:m="http://schemas.openxmlformats.org/officeDocument/2006/math" xmlns:v="urn:schemas-microsoft-com:vml" xmlns:wp14="http://schemas.microsoft.com/office/word/2010/wordprocessingDrawing" xmlns:wp="http://schemas.openxmlformats.org/drawingml/2006/wordprocessingDrawing" xmlns:w10="urn:schemas-microsoft-com:office:word" xmlns:w="http://schemas.openxmlformats.org/wordprocessingml/2006/main" xmlns:w14="http://schemas.microsoft.com/office/word/2010/wordml" xmlns:w15="http://schemas.microsoft.com/office/word/2012/wordml" xmlns:w16cid="http://schemas.microsoft.com/office/word/2016/wordml/cid" xmlns:w16se="http://schemas.microsoft.com/office/word/2015/wordml/symex" xmlns:wpg="http://schemas.microsoft.com/office/word/2010/wordprocessingGroup" xmlns:wpi="http://schemas.microsoft.com/office/word/2010/wordprocessingInk" xmlns:wne="http://schemas.microsoft.com/office/word/2006/wordml" xmlns:wps="http://schemas.microsoft.com/office/word/2010/wordprocessingShape" mc:Ignorable="w14 w15 w16se w16cid wp14">
+  <w:tbl>
+    <w:tblPr>
+      <w:tblStyle w:val="TableGrid"/>
+      <w:tblW w:w="0" w:type="auto"/>
+      <w:tblBorders>
+        <w:top w:val="none" w:sz="0" w:space="0" w:color="auto"/>
+        <w:left w:val="none" w:sz="0" w:space="0" w:color="auto"/>
+        <w:bottom w:val="none" w:sz="0" w:space="0" w:color="auto"/>
+        <w:right w:val="none" w:sz="0" w:space="0" w:color="auto"/>
+        <w:insideH w:val="none" w:sz="0" w:space="0" w:color="auto"/>
+        <w:insideV w:val="none" w:sz="0" w:space="0" w:color="auto"/>
+      </w:tblBorders>
+      <w:tblLook w:val="04A0" w:firstRow="1" w:lastRow="0" w:firstColumn="1" w:lastColumn="0" w:noHBand="0" w:noVBand="1"/>
+    </w:tblPr>
+    <w:tblGrid>
+      <w:gridCol w:w="4748"/>
+      <w:gridCol w:w="4749"/>
+    </w:tblGrid>
+    <w:tr>
+      <w:tc>
+        <w:tcPr>
+          <w:tcW w:w="4748" w:type="dxa"/>
+        </w:tcPr>
+        <w:p>
+          <w:pPr>
+            <w:pStyle w:val="Footer"/>
+          </w:pPr>
+        </w:p>
+      </w:tc>
+      <w:tc>
+        <w:tcPr>
+          <w:tcW w:w="4749" w:type="dxa"/>
+        </w:tcPr>
+        <w:p>
+          <w:pPr>
+            <w:pStyle w:val="Footer"/>
+            <w:jc w:val="right"/>
+          </w:pPr>
+        </w:p>
+      </w:tc>
+    </w:tr>
+  </w:tbl>
   <w:p>
     <w:pPr>
-      <w:spacing w:before="0" w:after="0"/>
-      <w:rPr>
-        <w:sz w:val="24"/>
-        <w:szCs w:val="24"/>
+      <w:pStyle w:val="Header"/>
+      <w:ind w:left="0"/>
+      <w:jc w:val="right"/>
+      <w:rPr>
+        <w:sz w:val="2"/>
+        <w:szCs w:val="2"/>
       </w:rPr>
     </w:pPr>
   </w:p>
@@ -1398,10 +1464,10 @@
     <w:autoRedefine/>
     <w:uiPriority w:val="99"/>
     <w:qFormat/>
-    <w:rsid w:val="004B60A5"/>
+    <w:rsid w:val="000D227F"/>
     <w:pPr>
       <w:spacing w:before="0" w:after="0"/>
-      <w:ind w:left="720"/>
+      <w:ind w:left="113" w:right="113"/>
     </w:pPr>
     <w:rPr>
       <w:i/>
@@ -1415,7 +1481,7 @@
     <w:basedOn w:val="DefaultParagraphFont"/>
     <w:link w:val="Footer"/>
     <w:uiPriority w:val="99"/>
-    <w:rsid w:val="004B60A5"/>
+    <w:rsid w:val="000D227F"/>
     <w:rPr>
       <w:rFonts w:ascii="Arial" w:hAnsi="Arial" w:cs="Arial"/>
       <w:i/>
@@ -1430,8 +1496,9 @@
     <w:basedOn w:val="Footer"/>
     <w:next w:val="Normal"/>
     <w:uiPriority w:val="99"/>
-    <w:pPr>
-      <w:jc w:val="right"/>
+    <w:rsid w:val="000D227F"/>
+    <w:pPr>
+      <w:ind w:left="0"/>
     </w:pPr>
   </w:style>
   <w:style w:type="character" w:customStyle="1" w:styleId="Heading1Char">
@@ -1743,6 +1810,22 @@
     <w:semiHidden/>
     <w:unhideWhenUsed/>
     <w:rsid w:val="00BB24B2"/>
+  </w:style>
+  <w:style w:type="table" w:styleId="TableGrid">
+    <w:name w:val="Table Grid"/>
+    <w:basedOn w:val="TableNormal"/>
+    <w:uiPriority w:val="39"/>
+    <w:rsid w:val="000D227F"/>
+    <w:tblPr>
+      <w:tblBorders>
+        <w:top w:val="single" w:sz="4" w:space="0" w:color="auto"/>
+        <w:left w:val="single" w:sz="4" w:space="0" w:color="auto"/>
+        <w:bottom w:val="single" w:sz="4" w:space="0" w:color="auto"/>
+        <w:right w:val="single" w:sz="4" w:space="0" w:color="auto"/>
+        <w:insideH w:val="single" w:sz="4" w:space="0" w:color="auto"/>
+        <w:insideV w:val="single" w:sz="4" w:space="0" w:color="auto"/>
+      </w:tblBorders>
+    </w:tblPr>
   </w:style>
 </w:styles>
 </file>

</xml_diff>